<commit_message>
closer to jm dist in test.py
</commit_message>
<xml_diff>
--- a/Band Selection Notes.docx
+++ b/Band Selection Notes.docx
@@ -42,19 +42,103 @@
           <w:numId w:val="1"/>
         </w:numPr>
       </w:pPr>
+      <w:r>
+        <w:t xml:space="preserve">Also, sometimes the curve shapes are not all similar. Some feature peaks or features </w:t>
+      </w:r>
+      <w:proofErr w:type="gramStart"/>
+      <w:r>
+        <w:t>that are</w:t>
+      </w:r>
+      <w:proofErr w:type="gramEnd"/>
+      <w:r>
+        <w:t xml:space="preserve"> different from the rest. </w:t>
+      </w:r>
+    </w:p>
+    <w:p/>
+    <w:p/>
+    <w:p/>
+    <w:p>
+      <w:r>
+        <w:rPr>
+          <w:b/>
+        </w:rPr>
+        <w:t>Jeffries-</w:t>
+      </w:r>
+      <w:proofErr w:type="spellStart"/>
+      <w:r>
+        <w:rPr>
+          <w:b/>
+        </w:rPr>
+        <w:t>Matusita</w:t>
+      </w:r>
+      <w:proofErr w:type="spellEnd"/>
+      <w:r>
+        <w:rPr>
+          <w:b/>
+        </w:rPr>
+        <w:t xml:space="preserve"> Distance </w:t>
+      </w:r>
+      <w:r>
+        <w:t xml:space="preserve">– can calculate in ENVI to compare! </w:t>
+      </w:r>
+    </w:p>
+    <w:p/>
+    <w:p>
+      <w:r>
+        <w:t xml:space="preserve">JM distance is a function of the </w:t>
+      </w:r>
+      <w:proofErr w:type="spellStart"/>
+      <w:r>
+        <w:t>separability</w:t>
+      </w:r>
+      <w:proofErr w:type="spellEnd"/>
+      <w:r>
+        <w:t xml:space="preserve"> that directly relates to the probability of how good a resultant classification will be. </w:t>
+      </w:r>
+    </w:p>
+    <w:p/>
+    <w:p>
+      <w:r>
+        <w:t>Inputs:</w:t>
+      </w:r>
+    </w:p>
+    <w:p>
+      <w:r>
+        <w:tab/>
+        <w:t>Class 1 signature</w:t>
+      </w:r>
+    </w:p>
+    <w:p>
+      <w:r>
+        <w:tab/>
+        <w:t xml:space="preserve">Class 2 </w:t>
+      </w:r>
+      <w:proofErr w:type="gramStart"/>
+      <w:r>
+        <w:t>signature</w:t>
+      </w:r>
+      <w:proofErr w:type="gramEnd"/>
+    </w:p>
+    <w:p>
+      <w:r>
+        <w:tab/>
+        <w:t>Covariance matrix of Class 1</w:t>
+      </w:r>
+    </w:p>
+    <w:p>
+      <w:r>
+        <w:tab/>
+        <w:t>Mean vector of class 1</w:t>
+      </w:r>
+    </w:p>
+    <w:p/>
+    <w:p/>
+    <w:p>
+      <w:r>
+        <w:t xml:space="preserve">Bhattacharyya Distance </w:t>
+      </w:r>
       <w:bookmarkStart w:id="0" w:name="_GoBack"/>
       <w:bookmarkEnd w:id="0"/>
-      <w:r>
-        <w:t xml:space="preserve">Also, sometimes the curve shapes are not all similar. Some feature peaks or features </w:t>
-      </w:r>
-      <w:proofErr w:type="gramStart"/>
-      <w:r>
-        <w:t>that are</w:t>
-      </w:r>
-      <w:proofErr w:type="gramEnd"/>
-      <w:r>
-        <w:t xml:space="preserve"> different from the rest. </w:t>
-      </w:r>
     </w:p>
     <w:sectPr>
       <w:pgSz w:w="12240" w:h="15840"/>

</xml_diff>